<commit_message>
ajout de la section test métié
</commit_message>
<xml_diff>
--- a/3. Execution/1. Conception/Sous parties/Tests.docx
+++ b/3. Execution/1. Conception/Sous parties/Tests.docx
@@ -38,6 +38,49 @@
           <w:lang w:val="fr-CH"/>
         </w:rPr>
         <w:t>Des tests ont été effectués au niveau du calcul des matrices.</w:t>
+      </w:r>
+      <w:bookmarkStart w:id="0" w:name="_GoBack"/>
+      <w:bookmarkEnd w:id="0"/>
+    </w:p>
+    <w:p>
+      <w:pPr>
+        <w:rPr>
+          <w:lang w:val="fr-CH"/>
+        </w:rPr>
+      </w:pPr>
+      <w:r>
+        <w:rPr>
+          <w:lang w:val="fr-CH"/>
+        </w:rPr>
+        <w:t xml:space="preserve">Une classe test dédiée a été créée. Elle utilise la librairie </w:t>
+      </w:r>
+      <w:proofErr w:type="spellStart"/>
+      <w:r>
+        <w:rPr>
+          <w:lang w:val="fr-CH"/>
+        </w:rPr>
+        <w:t>junit</w:t>
+      </w:r>
+      <w:proofErr w:type="spellEnd"/>
+      <w:r>
+        <w:rPr>
+          <w:lang w:val="fr-CH"/>
+        </w:rPr>
+        <w:t xml:space="preserve"> de Java et implémente 8 fonctions de tests. Celles-ci simulent des matrices symétriques, surdimensionnées et sous dimensionnées dont la solution est unique, infinie ou impossible. Un </w:t>
+      </w:r>
+      <w:proofErr w:type="spellStart"/>
+      <w:r>
+        <w:rPr>
+          <w:lang w:val="fr-CH"/>
+        </w:rPr>
+        <w:t>AssertTrue</w:t>
+      </w:r>
+      <w:proofErr w:type="spellEnd"/>
+      <w:r>
+        <w:rPr>
+          <w:lang w:val="fr-CH"/>
+        </w:rPr>
+        <w:t xml:space="preserve"> vérifie le résultat de la fonction de résolution en comparant la matrice solution de la fonction avec une matrice solution connue. Par ailleurs, la vulgarisation des étapes de la résolution, des opérations exécutées et du résultat final est vérifiée par l’utilisateur dans la console.</w:t>
       </w:r>
     </w:p>
     <w:p>
@@ -658,6 +701,7 @@
           <w:noProof/>
           <w:lang w:val="fr-CH" w:eastAsia="fr-CH"/>
         </w:rPr>
+        <w:lastRenderedPageBreak/>
         <w:drawing>
           <wp:inline distT="0" distB="0" distL="0" distR="0">
             <wp:extent cx="3352800" cy="471949"/>
@@ -710,7 +754,6 @@
         <w:rPr>
           <w:lang w:val="fr-CH"/>
         </w:rPr>
-        <w:lastRenderedPageBreak/>
         <w:t>Résolution par étape</w:t>
       </w:r>
     </w:p>
@@ -917,8 +960,6 @@
           </wp:inline>
         </w:drawing>
       </w:r>
-      <w:bookmarkStart w:id="0" w:name="_GoBack"/>
-      <w:bookmarkEnd w:id="0"/>
     </w:p>
     <w:sectPr>
       <w:type w:val="continuous"/>
@@ -2661,7 +2702,6 @@
       <w:spacing w:after="0" w:line="240" w:lineRule="auto"/>
     </w:pPr>
     <w:tblPr>
-      <w:tblInd w:w="0" w:type="dxa"/>
       <w:tblBorders>
         <w:top w:val="single" w:sz="4" w:space="0" w:color="auto"/>
         <w:left w:val="single" w:sz="4" w:space="0" w:color="auto"/>
@@ -2670,12 +2710,6 @@
         <w:insideH w:val="single" w:sz="4" w:space="0" w:color="auto"/>
         <w:insideV w:val="single" w:sz="4" w:space="0" w:color="auto"/>
       </w:tblBorders>
-      <w:tblCellMar>
-        <w:top w:w="0" w:type="dxa"/>
-        <w:left w:w="108" w:type="dxa"/>
-        <w:bottom w:w="0" w:type="dxa"/>
-        <w:right w:w="108" w:type="dxa"/>
-      </w:tblCellMar>
     </w:tblPr>
   </w:style>
   <w:style w:type="paragraph" w:customStyle="1" w:styleId="TableauPoint">
@@ -4382,10 +4416,24 @@
     <dgm:pt modelId="{14ABA29C-4DFA-485F-82D4-B67634BB8B6B}" type="pres">
       <dgm:prSet presAssocID="{7E49EA56-EF4E-4B40-8004-1C763BDB04E2}" presName="sibTrans" presStyleLbl="sibTrans2D1" presStyleIdx="0" presStyleCnt="2"/>
       <dgm:spPr/>
+      <dgm:t>
+        <a:bodyPr/>
+        <a:lstStyle/>
+        <a:p>
+          <a:endParaRPr lang="fr-CH"/>
+        </a:p>
+      </dgm:t>
     </dgm:pt>
     <dgm:pt modelId="{77168790-0059-4934-92DE-68B423FA1C38}" type="pres">
       <dgm:prSet presAssocID="{7E49EA56-EF4E-4B40-8004-1C763BDB04E2}" presName="connectorText" presStyleLbl="sibTrans2D1" presStyleIdx="0" presStyleCnt="2"/>
       <dgm:spPr/>
+      <dgm:t>
+        <a:bodyPr/>
+        <a:lstStyle/>
+        <a:p>
+          <a:endParaRPr lang="fr-CH"/>
+        </a:p>
+      </dgm:t>
     </dgm:pt>
     <dgm:pt modelId="{8517E421-7D46-41F7-8505-10A051DC2DED}" type="pres">
       <dgm:prSet presAssocID="{19CD3104-4CD3-403B-94D9-7F57400DBA6B}" presName="node" presStyleLbl="node1" presStyleIdx="1" presStyleCnt="3">
@@ -4405,10 +4453,24 @@
     <dgm:pt modelId="{80CB72FE-21B0-473C-B2CF-4F21E1DD5362}" type="pres">
       <dgm:prSet presAssocID="{2AA1D18B-3F55-46CF-B887-9B94600ADDE3}" presName="sibTrans" presStyleLbl="sibTrans2D1" presStyleIdx="1" presStyleCnt="2"/>
       <dgm:spPr/>
+      <dgm:t>
+        <a:bodyPr/>
+        <a:lstStyle/>
+        <a:p>
+          <a:endParaRPr lang="fr-CH"/>
+        </a:p>
+      </dgm:t>
     </dgm:pt>
     <dgm:pt modelId="{FFC34546-9095-468A-9E4F-17ACE2900BAE}" type="pres">
       <dgm:prSet presAssocID="{2AA1D18B-3F55-46CF-B887-9B94600ADDE3}" presName="connectorText" presStyleLbl="sibTrans2D1" presStyleIdx="1" presStyleCnt="2"/>
       <dgm:spPr/>
+      <dgm:t>
+        <a:bodyPr/>
+        <a:lstStyle/>
+        <a:p>
+          <a:endParaRPr lang="fr-CH"/>
+        </a:p>
+      </dgm:t>
     </dgm:pt>
     <dgm:pt modelId="{4871238B-82F5-4885-BBA3-B549670C7D89}" type="pres">
       <dgm:prSet presAssocID="{4E8CAC20-5E59-4B7D-A1F0-74B76BF47F4A}" presName="node" presStyleLbl="node1" presStyleIdx="2" presStyleCnt="3">
@@ -4427,24 +4489,24 @@
     </dgm:pt>
   </dgm:ptLst>
   <dgm:cxnLst>
+    <dgm:cxn modelId="{C4EE7AA6-E4AE-4CFE-A338-7EFA49D91AA9}" type="presOf" srcId="{74994615-D1EF-458B-AFA0-3C3E8178EDD7}" destId="{A901F083-C69D-41BD-9C2D-9A9AB2E17735}" srcOrd="0" destOrd="0" presId="urn:microsoft.com/office/officeart/2005/8/layout/process1"/>
+    <dgm:cxn modelId="{A52DA263-C23D-4ADC-AFE7-57D65D67C4DB}" type="presOf" srcId="{19CD3104-4CD3-403B-94D9-7F57400DBA6B}" destId="{8517E421-7D46-41F7-8505-10A051DC2DED}" srcOrd="0" destOrd="0" presId="urn:microsoft.com/office/officeart/2005/8/layout/process1"/>
+    <dgm:cxn modelId="{1F52870A-A8C9-480D-BD8D-0990A251B22F}" type="presOf" srcId="{7E49EA56-EF4E-4B40-8004-1C763BDB04E2}" destId="{14ABA29C-4DFA-485F-82D4-B67634BB8B6B}" srcOrd="0" destOrd="0" presId="urn:microsoft.com/office/officeart/2005/8/layout/process1"/>
+    <dgm:cxn modelId="{288CA00D-26D1-434D-901F-47776A0BED38}" type="presOf" srcId="{2AA1D18B-3F55-46CF-B887-9B94600ADDE3}" destId="{80CB72FE-21B0-473C-B2CF-4F21E1DD5362}" srcOrd="0" destOrd="0" presId="urn:microsoft.com/office/officeart/2005/8/layout/process1"/>
+    <dgm:cxn modelId="{8F5CC12E-0F8B-4357-9D47-E3E1161A4B37}" type="presOf" srcId="{4E8CAC20-5E59-4B7D-A1F0-74B76BF47F4A}" destId="{4871238B-82F5-4885-BBA3-B549670C7D89}" srcOrd="0" destOrd="0" presId="urn:microsoft.com/office/officeart/2005/8/layout/process1"/>
+    <dgm:cxn modelId="{3B599B39-0395-467D-8401-44DAD1BE9E84}" type="presOf" srcId="{BF801949-548E-4EFE-9D94-40FE83C3EE15}" destId="{CBCDDDF6-73A5-476C-ACFD-999AC2BD6684}" srcOrd="0" destOrd="0" presId="urn:microsoft.com/office/officeart/2005/8/layout/process1"/>
+    <dgm:cxn modelId="{D28F1E8A-014A-414F-AC5D-A3CDA9DFDA37}" type="presOf" srcId="{2AA1D18B-3F55-46CF-B887-9B94600ADDE3}" destId="{FFC34546-9095-468A-9E4F-17ACE2900BAE}" srcOrd="1" destOrd="0" presId="urn:microsoft.com/office/officeart/2005/8/layout/process1"/>
+    <dgm:cxn modelId="{95AB4F5F-D9FC-4EC4-8598-F61053F9DF7B}" type="presOf" srcId="{7E49EA56-EF4E-4B40-8004-1C763BDB04E2}" destId="{77168790-0059-4934-92DE-68B423FA1C38}" srcOrd="1" destOrd="0" presId="urn:microsoft.com/office/officeart/2005/8/layout/process1"/>
     <dgm:cxn modelId="{97C54D97-0A3A-42FD-B075-237225EC4691}" srcId="{74994615-D1EF-458B-AFA0-3C3E8178EDD7}" destId="{19CD3104-4CD3-403B-94D9-7F57400DBA6B}" srcOrd="1" destOrd="0" parTransId="{C7724916-9E9B-4415-A213-A3032F109478}" sibTransId="{2AA1D18B-3F55-46CF-B887-9B94600ADDE3}"/>
+    <dgm:cxn modelId="{FEBFD90F-E39A-471A-AF8C-A7CDB7AEA6FA}" srcId="{74994615-D1EF-458B-AFA0-3C3E8178EDD7}" destId="{BF801949-548E-4EFE-9D94-40FE83C3EE15}" srcOrd="0" destOrd="0" parTransId="{5457A053-04B8-4BC9-A665-DCCD6CC36B75}" sibTransId="{7E49EA56-EF4E-4B40-8004-1C763BDB04E2}"/>
     <dgm:cxn modelId="{99A1253B-9EDE-40B6-9B8F-502986CBF61E}" srcId="{74994615-D1EF-458B-AFA0-3C3E8178EDD7}" destId="{4E8CAC20-5E59-4B7D-A1F0-74B76BF47F4A}" srcOrd="2" destOrd="0" parTransId="{23F32497-52F4-40F9-9516-94A68E161040}" sibTransId="{970D37DA-885C-4403-9169-933202811E42}"/>
-    <dgm:cxn modelId="{1715D7ED-1D87-4B94-9913-19756432BC10}" type="presOf" srcId="{7E49EA56-EF4E-4B40-8004-1C763BDB04E2}" destId="{77168790-0059-4934-92DE-68B423FA1C38}" srcOrd="1" destOrd="0" presId="urn:microsoft.com/office/officeart/2005/8/layout/process1"/>
-    <dgm:cxn modelId="{93B44023-DCD0-467F-8EF9-3822C90FB6E4}" type="presOf" srcId="{BF801949-548E-4EFE-9D94-40FE83C3EE15}" destId="{CBCDDDF6-73A5-476C-ACFD-999AC2BD6684}" srcOrd="0" destOrd="0" presId="urn:microsoft.com/office/officeart/2005/8/layout/process1"/>
-    <dgm:cxn modelId="{7807CB13-5EA9-4CA7-9FB0-2D074B17D502}" type="presOf" srcId="{74994615-D1EF-458B-AFA0-3C3E8178EDD7}" destId="{A901F083-C69D-41BD-9C2D-9A9AB2E17735}" srcOrd="0" destOrd="0" presId="urn:microsoft.com/office/officeart/2005/8/layout/process1"/>
-    <dgm:cxn modelId="{0C54E6F0-856D-4A99-B687-2EC5A1687C76}" type="presOf" srcId="{2AA1D18B-3F55-46CF-B887-9B94600ADDE3}" destId="{FFC34546-9095-468A-9E4F-17ACE2900BAE}" srcOrd="1" destOrd="0" presId="urn:microsoft.com/office/officeart/2005/8/layout/process1"/>
-    <dgm:cxn modelId="{37D755F8-BFDE-40F8-AA1C-7F3A15873723}" type="presOf" srcId="{2AA1D18B-3F55-46CF-B887-9B94600ADDE3}" destId="{80CB72FE-21B0-473C-B2CF-4F21E1DD5362}" srcOrd="0" destOrd="0" presId="urn:microsoft.com/office/officeart/2005/8/layout/process1"/>
-    <dgm:cxn modelId="{0865D8A0-105B-47AB-8145-D17C7F4FDF51}" type="presOf" srcId="{4E8CAC20-5E59-4B7D-A1F0-74B76BF47F4A}" destId="{4871238B-82F5-4885-BBA3-B549670C7D89}" srcOrd="0" destOrd="0" presId="urn:microsoft.com/office/officeart/2005/8/layout/process1"/>
-    <dgm:cxn modelId="{FEBFD90F-E39A-471A-AF8C-A7CDB7AEA6FA}" srcId="{74994615-D1EF-458B-AFA0-3C3E8178EDD7}" destId="{BF801949-548E-4EFE-9D94-40FE83C3EE15}" srcOrd="0" destOrd="0" parTransId="{5457A053-04B8-4BC9-A665-DCCD6CC36B75}" sibTransId="{7E49EA56-EF4E-4B40-8004-1C763BDB04E2}"/>
-    <dgm:cxn modelId="{D931BC10-FAD8-41DD-A3B6-CC97342EBCFD}" type="presOf" srcId="{7E49EA56-EF4E-4B40-8004-1C763BDB04E2}" destId="{14ABA29C-4DFA-485F-82D4-B67634BB8B6B}" srcOrd="0" destOrd="0" presId="urn:microsoft.com/office/officeart/2005/8/layout/process1"/>
-    <dgm:cxn modelId="{3E42DA13-4AD7-44FD-93E9-3BA56650EAF9}" type="presOf" srcId="{19CD3104-4CD3-403B-94D9-7F57400DBA6B}" destId="{8517E421-7D46-41F7-8505-10A051DC2DED}" srcOrd="0" destOrd="0" presId="urn:microsoft.com/office/officeart/2005/8/layout/process1"/>
-    <dgm:cxn modelId="{4C1F06ED-73F3-4899-B249-673018AB7E04}" type="presParOf" srcId="{A901F083-C69D-41BD-9C2D-9A9AB2E17735}" destId="{CBCDDDF6-73A5-476C-ACFD-999AC2BD6684}" srcOrd="0" destOrd="0" presId="urn:microsoft.com/office/officeart/2005/8/layout/process1"/>
-    <dgm:cxn modelId="{BC81CC61-12CC-49A5-8F47-DF9C45E937A5}" type="presParOf" srcId="{A901F083-C69D-41BD-9C2D-9A9AB2E17735}" destId="{14ABA29C-4DFA-485F-82D4-B67634BB8B6B}" srcOrd="1" destOrd="0" presId="urn:microsoft.com/office/officeart/2005/8/layout/process1"/>
-    <dgm:cxn modelId="{31E0370A-3456-462B-BADD-6C278D17894D}" type="presParOf" srcId="{14ABA29C-4DFA-485F-82D4-B67634BB8B6B}" destId="{77168790-0059-4934-92DE-68B423FA1C38}" srcOrd="0" destOrd="0" presId="urn:microsoft.com/office/officeart/2005/8/layout/process1"/>
-    <dgm:cxn modelId="{269D9C88-42A7-4183-A7C0-AF2E35F984B8}" type="presParOf" srcId="{A901F083-C69D-41BD-9C2D-9A9AB2E17735}" destId="{8517E421-7D46-41F7-8505-10A051DC2DED}" srcOrd="2" destOrd="0" presId="urn:microsoft.com/office/officeart/2005/8/layout/process1"/>
-    <dgm:cxn modelId="{98AC71A4-B4B8-4B0E-BCA7-FB86B9BBB113}" type="presParOf" srcId="{A901F083-C69D-41BD-9C2D-9A9AB2E17735}" destId="{80CB72FE-21B0-473C-B2CF-4F21E1DD5362}" srcOrd="3" destOrd="0" presId="urn:microsoft.com/office/officeart/2005/8/layout/process1"/>
-    <dgm:cxn modelId="{4FD57EF3-08C2-4828-A695-B58C4EEEEAB3}" type="presParOf" srcId="{80CB72FE-21B0-473C-B2CF-4F21E1DD5362}" destId="{FFC34546-9095-468A-9E4F-17ACE2900BAE}" srcOrd="0" destOrd="0" presId="urn:microsoft.com/office/officeart/2005/8/layout/process1"/>
-    <dgm:cxn modelId="{D6F2E365-A653-4C4E-810C-60A43CDC3564}" type="presParOf" srcId="{A901F083-C69D-41BD-9C2D-9A9AB2E17735}" destId="{4871238B-82F5-4885-BBA3-B549670C7D89}" srcOrd="4" destOrd="0" presId="urn:microsoft.com/office/officeart/2005/8/layout/process1"/>
+    <dgm:cxn modelId="{ABE1C08D-A206-4229-AD47-2AACE226E2BF}" type="presParOf" srcId="{A901F083-C69D-41BD-9C2D-9A9AB2E17735}" destId="{CBCDDDF6-73A5-476C-ACFD-999AC2BD6684}" srcOrd="0" destOrd="0" presId="urn:microsoft.com/office/officeart/2005/8/layout/process1"/>
+    <dgm:cxn modelId="{6085EA43-1F2B-4963-BCFB-9FDCC1D0A992}" type="presParOf" srcId="{A901F083-C69D-41BD-9C2D-9A9AB2E17735}" destId="{14ABA29C-4DFA-485F-82D4-B67634BB8B6B}" srcOrd="1" destOrd="0" presId="urn:microsoft.com/office/officeart/2005/8/layout/process1"/>
+    <dgm:cxn modelId="{921A5C69-A73D-43F8-8348-E66DD7CB253A}" type="presParOf" srcId="{14ABA29C-4DFA-485F-82D4-B67634BB8B6B}" destId="{77168790-0059-4934-92DE-68B423FA1C38}" srcOrd="0" destOrd="0" presId="urn:microsoft.com/office/officeart/2005/8/layout/process1"/>
+    <dgm:cxn modelId="{4581E59D-F08B-48D5-843B-0D8BC22C9335}" type="presParOf" srcId="{A901F083-C69D-41BD-9C2D-9A9AB2E17735}" destId="{8517E421-7D46-41F7-8505-10A051DC2DED}" srcOrd="2" destOrd="0" presId="urn:microsoft.com/office/officeart/2005/8/layout/process1"/>
+    <dgm:cxn modelId="{C311D579-E980-4205-BDF9-640CF7ABB5EC}" type="presParOf" srcId="{A901F083-C69D-41BD-9C2D-9A9AB2E17735}" destId="{80CB72FE-21B0-473C-B2CF-4F21E1DD5362}" srcOrd="3" destOrd="0" presId="urn:microsoft.com/office/officeart/2005/8/layout/process1"/>
+    <dgm:cxn modelId="{A116288E-FB98-4480-B211-04CBADB9117C}" type="presParOf" srcId="{80CB72FE-21B0-473C-B2CF-4F21E1DD5362}" destId="{FFC34546-9095-468A-9E4F-17ACE2900BAE}" srcOrd="0" destOrd="0" presId="urn:microsoft.com/office/officeart/2005/8/layout/process1"/>
+    <dgm:cxn modelId="{D949511B-D061-4FAD-ACD9-7E2E16069AF5}" type="presParOf" srcId="{A901F083-C69D-41BD-9C2D-9A9AB2E17735}" destId="{4871238B-82F5-4885-BBA3-B549670C7D89}" srcOrd="4" destOrd="0" presId="urn:microsoft.com/office/officeart/2005/8/layout/process1"/>
   </dgm:cxnLst>
   <dgm:bg/>
   <dgm:whole/>
@@ -4598,10 +4660,24 @@
     <dgm:pt modelId="{14ABA29C-4DFA-485F-82D4-B67634BB8B6B}" type="pres">
       <dgm:prSet presAssocID="{7E49EA56-EF4E-4B40-8004-1C763BDB04E2}" presName="sibTrans" presStyleLbl="sibTrans2D1" presStyleIdx="0" presStyleCnt="2"/>
       <dgm:spPr/>
+      <dgm:t>
+        <a:bodyPr/>
+        <a:lstStyle/>
+        <a:p>
+          <a:endParaRPr lang="fr-CH"/>
+        </a:p>
+      </dgm:t>
     </dgm:pt>
     <dgm:pt modelId="{77168790-0059-4934-92DE-68B423FA1C38}" type="pres">
       <dgm:prSet presAssocID="{7E49EA56-EF4E-4B40-8004-1C763BDB04E2}" presName="connectorText" presStyleLbl="sibTrans2D1" presStyleIdx="0" presStyleCnt="2"/>
       <dgm:spPr/>
+      <dgm:t>
+        <a:bodyPr/>
+        <a:lstStyle/>
+        <a:p>
+          <a:endParaRPr lang="fr-CH"/>
+        </a:p>
+      </dgm:t>
     </dgm:pt>
     <dgm:pt modelId="{8517E421-7D46-41F7-8505-10A051DC2DED}" type="pres">
       <dgm:prSet presAssocID="{19CD3104-4CD3-403B-94D9-7F57400DBA6B}" presName="node" presStyleLbl="node1" presStyleIdx="1" presStyleCnt="3">
@@ -4621,10 +4697,24 @@
     <dgm:pt modelId="{80CB72FE-21B0-473C-B2CF-4F21E1DD5362}" type="pres">
       <dgm:prSet presAssocID="{2AA1D18B-3F55-46CF-B887-9B94600ADDE3}" presName="sibTrans" presStyleLbl="sibTrans2D1" presStyleIdx="1" presStyleCnt="2"/>
       <dgm:spPr/>
+      <dgm:t>
+        <a:bodyPr/>
+        <a:lstStyle/>
+        <a:p>
+          <a:endParaRPr lang="fr-CH"/>
+        </a:p>
+      </dgm:t>
     </dgm:pt>
     <dgm:pt modelId="{FFC34546-9095-468A-9E4F-17ACE2900BAE}" type="pres">
       <dgm:prSet presAssocID="{2AA1D18B-3F55-46CF-B887-9B94600ADDE3}" presName="connectorText" presStyleLbl="sibTrans2D1" presStyleIdx="1" presStyleCnt="2"/>
       <dgm:spPr/>
+      <dgm:t>
+        <a:bodyPr/>
+        <a:lstStyle/>
+        <a:p>
+          <a:endParaRPr lang="fr-CH"/>
+        </a:p>
+      </dgm:t>
     </dgm:pt>
     <dgm:pt modelId="{4871238B-82F5-4885-BBA3-B549670C7D89}" type="pres">
       <dgm:prSet presAssocID="{4E8CAC20-5E59-4B7D-A1F0-74B76BF47F4A}" presName="node" presStyleLbl="node1" presStyleIdx="2" presStyleCnt="3">
@@ -4643,24 +4733,24 @@
     </dgm:pt>
   </dgm:ptLst>
   <dgm:cxnLst>
-    <dgm:cxn modelId="{8D460E1B-12E8-4C5B-9BB0-CE8CB105A40D}" type="presOf" srcId="{74994615-D1EF-458B-AFA0-3C3E8178EDD7}" destId="{A901F083-C69D-41BD-9C2D-9A9AB2E17735}" srcOrd="0" destOrd="0" presId="urn:microsoft.com/office/officeart/2005/8/layout/process1"/>
-    <dgm:cxn modelId="{09AF807A-2B2E-429C-AC03-4EFF12B1A197}" type="presOf" srcId="{19CD3104-4CD3-403B-94D9-7F57400DBA6B}" destId="{8517E421-7D46-41F7-8505-10A051DC2DED}" srcOrd="0" destOrd="0" presId="urn:microsoft.com/office/officeart/2005/8/layout/process1"/>
-    <dgm:cxn modelId="{21A7907F-345B-429B-93B3-5232F2D7ECD3}" type="presOf" srcId="{BF801949-548E-4EFE-9D94-40FE83C3EE15}" destId="{CBCDDDF6-73A5-476C-ACFD-999AC2BD6684}" srcOrd="0" destOrd="0" presId="urn:microsoft.com/office/officeart/2005/8/layout/process1"/>
-    <dgm:cxn modelId="{7412338B-9E68-42F3-B7D7-605AAB9B0701}" type="presOf" srcId="{7E49EA56-EF4E-4B40-8004-1C763BDB04E2}" destId="{77168790-0059-4934-92DE-68B423FA1C38}" srcOrd="1" destOrd="0" presId="urn:microsoft.com/office/officeart/2005/8/layout/process1"/>
-    <dgm:cxn modelId="{AB50B9A3-4A66-44C7-B031-4CA257AB5676}" type="presOf" srcId="{2AA1D18B-3F55-46CF-B887-9B94600ADDE3}" destId="{80CB72FE-21B0-473C-B2CF-4F21E1DD5362}" srcOrd="0" destOrd="0" presId="urn:microsoft.com/office/officeart/2005/8/layout/process1"/>
-    <dgm:cxn modelId="{E03EE044-B2E9-4E37-8292-39C318DBEDEB}" type="presOf" srcId="{7E49EA56-EF4E-4B40-8004-1C763BDB04E2}" destId="{14ABA29C-4DFA-485F-82D4-B67634BB8B6B}" srcOrd="0" destOrd="0" presId="urn:microsoft.com/office/officeart/2005/8/layout/process1"/>
-    <dgm:cxn modelId="{B7D8FF09-6E0D-4055-88BE-F9C45A5D64BA}" type="presOf" srcId="{2AA1D18B-3F55-46CF-B887-9B94600ADDE3}" destId="{FFC34546-9095-468A-9E4F-17ACE2900BAE}" srcOrd="1" destOrd="0" presId="urn:microsoft.com/office/officeart/2005/8/layout/process1"/>
-    <dgm:cxn modelId="{4DBFBA5B-CEC0-4A1E-B3C8-590AE096752D}" type="presOf" srcId="{4E8CAC20-5E59-4B7D-A1F0-74B76BF47F4A}" destId="{4871238B-82F5-4885-BBA3-B549670C7D89}" srcOrd="0" destOrd="0" presId="urn:microsoft.com/office/officeart/2005/8/layout/process1"/>
+    <dgm:cxn modelId="{0C7A3AC5-36F7-45A1-96A3-91C090AC9F4C}" type="presOf" srcId="{74994615-D1EF-458B-AFA0-3C3E8178EDD7}" destId="{A901F083-C69D-41BD-9C2D-9A9AB2E17735}" srcOrd="0" destOrd="0" presId="urn:microsoft.com/office/officeart/2005/8/layout/process1"/>
     <dgm:cxn modelId="{97C54D97-0A3A-42FD-B075-237225EC4691}" srcId="{74994615-D1EF-458B-AFA0-3C3E8178EDD7}" destId="{19CD3104-4CD3-403B-94D9-7F57400DBA6B}" srcOrd="1" destOrd="0" parTransId="{C7724916-9E9B-4415-A213-A3032F109478}" sibTransId="{2AA1D18B-3F55-46CF-B887-9B94600ADDE3}"/>
+    <dgm:cxn modelId="{99A1253B-9EDE-40B6-9B8F-502986CBF61E}" srcId="{74994615-D1EF-458B-AFA0-3C3E8178EDD7}" destId="{4E8CAC20-5E59-4B7D-A1F0-74B76BF47F4A}" srcOrd="2" destOrd="0" parTransId="{23F32497-52F4-40F9-9516-94A68E161040}" sibTransId="{970D37DA-885C-4403-9169-933202811E42}"/>
+    <dgm:cxn modelId="{D6DD72CC-EB2D-443A-AE63-6D2914C5B543}" type="presOf" srcId="{7E49EA56-EF4E-4B40-8004-1C763BDB04E2}" destId="{77168790-0059-4934-92DE-68B423FA1C38}" srcOrd="1" destOrd="0" presId="urn:microsoft.com/office/officeart/2005/8/layout/process1"/>
+    <dgm:cxn modelId="{1C7EFE9C-DED5-481D-B2CD-84630B6AD501}" type="presOf" srcId="{2AA1D18B-3F55-46CF-B887-9B94600ADDE3}" destId="{80CB72FE-21B0-473C-B2CF-4F21E1DD5362}" srcOrd="0" destOrd="0" presId="urn:microsoft.com/office/officeart/2005/8/layout/process1"/>
+    <dgm:cxn modelId="{3D5D4D47-A02F-4020-A7AB-8883EE671FF4}" type="presOf" srcId="{7E49EA56-EF4E-4B40-8004-1C763BDB04E2}" destId="{14ABA29C-4DFA-485F-82D4-B67634BB8B6B}" srcOrd="0" destOrd="0" presId="urn:microsoft.com/office/officeart/2005/8/layout/process1"/>
+    <dgm:cxn modelId="{9AA17749-BB9F-4ABE-9C06-10588E96126A}" type="presOf" srcId="{4E8CAC20-5E59-4B7D-A1F0-74B76BF47F4A}" destId="{4871238B-82F5-4885-BBA3-B549670C7D89}" srcOrd="0" destOrd="0" presId="urn:microsoft.com/office/officeart/2005/8/layout/process1"/>
+    <dgm:cxn modelId="{ED5723E4-A5A8-4765-B14E-C6D64C7B1DC2}" type="presOf" srcId="{2AA1D18B-3F55-46CF-B887-9B94600ADDE3}" destId="{FFC34546-9095-468A-9E4F-17ACE2900BAE}" srcOrd="1" destOrd="0" presId="urn:microsoft.com/office/officeart/2005/8/layout/process1"/>
     <dgm:cxn modelId="{FEBFD90F-E39A-471A-AF8C-A7CDB7AEA6FA}" srcId="{74994615-D1EF-458B-AFA0-3C3E8178EDD7}" destId="{BF801949-548E-4EFE-9D94-40FE83C3EE15}" srcOrd="0" destOrd="0" parTransId="{5457A053-04B8-4BC9-A665-DCCD6CC36B75}" sibTransId="{7E49EA56-EF4E-4B40-8004-1C763BDB04E2}"/>
-    <dgm:cxn modelId="{99A1253B-9EDE-40B6-9B8F-502986CBF61E}" srcId="{74994615-D1EF-458B-AFA0-3C3E8178EDD7}" destId="{4E8CAC20-5E59-4B7D-A1F0-74B76BF47F4A}" srcOrd="2" destOrd="0" parTransId="{23F32497-52F4-40F9-9516-94A68E161040}" sibTransId="{970D37DA-885C-4403-9169-933202811E42}"/>
-    <dgm:cxn modelId="{84CA9089-E3F6-48D8-907E-7E801D41BA4C}" type="presParOf" srcId="{A901F083-C69D-41BD-9C2D-9A9AB2E17735}" destId="{CBCDDDF6-73A5-476C-ACFD-999AC2BD6684}" srcOrd="0" destOrd="0" presId="urn:microsoft.com/office/officeart/2005/8/layout/process1"/>
-    <dgm:cxn modelId="{9000E8B4-1A65-4020-BDD4-858F154EFEC6}" type="presParOf" srcId="{A901F083-C69D-41BD-9C2D-9A9AB2E17735}" destId="{14ABA29C-4DFA-485F-82D4-B67634BB8B6B}" srcOrd="1" destOrd="0" presId="urn:microsoft.com/office/officeart/2005/8/layout/process1"/>
-    <dgm:cxn modelId="{23FFA0EC-DEF6-4EE0-A0C7-FA5E0CCAC53A}" type="presParOf" srcId="{14ABA29C-4DFA-485F-82D4-B67634BB8B6B}" destId="{77168790-0059-4934-92DE-68B423FA1C38}" srcOrd="0" destOrd="0" presId="urn:microsoft.com/office/officeart/2005/8/layout/process1"/>
-    <dgm:cxn modelId="{5F44E6BB-4D6C-43A6-B9CB-0A69F496F1C3}" type="presParOf" srcId="{A901F083-C69D-41BD-9C2D-9A9AB2E17735}" destId="{8517E421-7D46-41F7-8505-10A051DC2DED}" srcOrd="2" destOrd="0" presId="urn:microsoft.com/office/officeart/2005/8/layout/process1"/>
-    <dgm:cxn modelId="{3F8E5B87-FB11-40D5-B5E1-89D53BA1F1BD}" type="presParOf" srcId="{A901F083-C69D-41BD-9C2D-9A9AB2E17735}" destId="{80CB72FE-21B0-473C-B2CF-4F21E1DD5362}" srcOrd="3" destOrd="0" presId="urn:microsoft.com/office/officeart/2005/8/layout/process1"/>
-    <dgm:cxn modelId="{9158A08D-1C89-462D-850E-AF43B6A2149E}" type="presParOf" srcId="{80CB72FE-21B0-473C-B2CF-4F21E1DD5362}" destId="{FFC34546-9095-468A-9E4F-17ACE2900BAE}" srcOrd="0" destOrd="0" presId="urn:microsoft.com/office/officeart/2005/8/layout/process1"/>
-    <dgm:cxn modelId="{B8A3C986-6873-4A8F-AD46-E19AD80F7EAF}" type="presParOf" srcId="{A901F083-C69D-41BD-9C2D-9A9AB2E17735}" destId="{4871238B-82F5-4885-BBA3-B549670C7D89}" srcOrd="4" destOrd="0" presId="urn:microsoft.com/office/officeart/2005/8/layout/process1"/>
+    <dgm:cxn modelId="{69A0110F-D63D-4B41-A448-C48219639347}" type="presOf" srcId="{19CD3104-4CD3-403B-94D9-7F57400DBA6B}" destId="{8517E421-7D46-41F7-8505-10A051DC2DED}" srcOrd="0" destOrd="0" presId="urn:microsoft.com/office/officeart/2005/8/layout/process1"/>
+    <dgm:cxn modelId="{32D38FE2-3A37-458D-9B49-450B3B40A03C}" type="presOf" srcId="{BF801949-548E-4EFE-9D94-40FE83C3EE15}" destId="{CBCDDDF6-73A5-476C-ACFD-999AC2BD6684}" srcOrd="0" destOrd="0" presId="urn:microsoft.com/office/officeart/2005/8/layout/process1"/>
+    <dgm:cxn modelId="{4DB89631-96DF-4C8D-B9D6-6B2575D842B7}" type="presParOf" srcId="{A901F083-C69D-41BD-9C2D-9A9AB2E17735}" destId="{CBCDDDF6-73A5-476C-ACFD-999AC2BD6684}" srcOrd="0" destOrd="0" presId="urn:microsoft.com/office/officeart/2005/8/layout/process1"/>
+    <dgm:cxn modelId="{E13513F7-60ED-49F7-83E9-1C453C5C5308}" type="presParOf" srcId="{A901F083-C69D-41BD-9C2D-9A9AB2E17735}" destId="{14ABA29C-4DFA-485F-82D4-B67634BB8B6B}" srcOrd="1" destOrd="0" presId="urn:microsoft.com/office/officeart/2005/8/layout/process1"/>
+    <dgm:cxn modelId="{ED71C0B2-AFE6-4743-B0D2-011C8E3AE59B}" type="presParOf" srcId="{14ABA29C-4DFA-485F-82D4-B67634BB8B6B}" destId="{77168790-0059-4934-92DE-68B423FA1C38}" srcOrd="0" destOrd="0" presId="urn:microsoft.com/office/officeart/2005/8/layout/process1"/>
+    <dgm:cxn modelId="{8FCA81B3-8954-4E51-955D-31F02233227C}" type="presParOf" srcId="{A901F083-C69D-41BD-9C2D-9A9AB2E17735}" destId="{8517E421-7D46-41F7-8505-10A051DC2DED}" srcOrd="2" destOrd="0" presId="urn:microsoft.com/office/officeart/2005/8/layout/process1"/>
+    <dgm:cxn modelId="{D0F2CE33-7D9D-4F32-923B-5BF1E8520519}" type="presParOf" srcId="{A901F083-C69D-41BD-9C2D-9A9AB2E17735}" destId="{80CB72FE-21B0-473C-B2CF-4F21E1DD5362}" srcOrd="3" destOrd="0" presId="urn:microsoft.com/office/officeart/2005/8/layout/process1"/>
+    <dgm:cxn modelId="{3C909C43-C320-4D7A-85C6-459FFBE6EA74}" type="presParOf" srcId="{80CB72FE-21B0-473C-B2CF-4F21E1DD5362}" destId="{FFC34546-9095-468A-9E4F-17ACE2900BAE}" srcOrd="0" destOrd="0" presId="urn:microsoft.com/office/officeart/2005/8/layout/process1"/>
+    <dgm:cxn modelId="{0CB7774F-5CE8-4D01-83FE-AD24A7E81BDC}" type="presParOf" srcId="{A901F083-C69D-41BD-9C2D-9A9AB2E17735}" destId="{4871238B-82F5-4885-BBA3-B549670C7D89}" srcOrd="4" destOrd="0" presId="urn:microsoft.com/office/officeart/2005/8/layout/process1"/>
   </dgm:cxnLst>
   <dgm:bg/>
   <dgm:whole/>

</xml_diff>